<commit_message>
updated install to harden against hightened script execution policies; added unblock instructions to REAMDE.md; updated TOC in resource kit cookbook
</commit_message>
<xml_diff>
--- a/Docs/Splunk PowerShell Resource Kit.docx
+++ b/Docs/Splunk PowerShell Resource Kit.docx
@@ -71,7 +71,7 @@
           <w:r>
             <w:fldChar w:fldCharType="separate"/>
           </w:r>
-          <w:hyperlink w:anchor="_Toc312769682" w:history="1">
+          <w:hyperlink w:anchor="_Toc314133724" w:history="1">
             <w:r>
               <w:rPr>
                 <w:rStyle w:val="Hyperlink"/>
@@ -98,7 +98,7 @@
                 <w:noProof/>
                 <w:webHidden/>
               </w:rPr>
-              <w:instrText xml:space="preserve"> PAGEREF _Toc312769682 \h </w:instrText>
+              <w:instrText xml:space="preserve"> PAGEREF _Toc314133724 \h </w:instrText>
             </w:r>
             <w:r>
               <w:rPr>
@@ -140,7 +140,7 @@
               <w:noProof/>
             </w:rPr>
           </w:pPr>
-          <w:hyperlink w:anchor="_Toc312769683" w:history="1">
+          <w:hyperlink w:anchor="_Toc314133725" w:history="1">
             <w:r>
               <w:rPr>
                 <w:rStyle w:val="Hyperlink"/>
@@ -167,7 +167,7 @@
                 <w:noProof/>
                 <w:webHidden/>
               </w:rPr>
-              <w:instrText xml:space="preserve"> PAGEREF _Toc312769683 \h </w:instrText>
+              <w:instrText xml:space="preserve"> PAGEREF _Toc314133725 \h </w:instrText>
             </w:r>
             <w:r>
               <w:rPr>
@@ -209,7 +209,7 @@
               <w:noProof/>
             </w:rPr>
           </w:pPr>
-          <w:hyperlink w:anchor="_Toc312769684" w:history="1">
+          <w:hyperlink w:anchor="_Toc314133726" w:history="1">
             <w:r>
               <w:rPr>
                 <w:rStyle w:val="Hyperlink"/>
@@ -236,7 +236,7 @@
                 <w:noProof/>
                 <w:webHidden/>
               </w:rPr>
-              <w:instrText xml:space="preserve"> PAGEREF _Toc312769684 \h </w:instrText>
+              <w:instrText xml:space="preserve"> PAGEREF _Toc314133726 \h </w:instrText>
             </w:r>
             <w:r>
               <w:rPr>
@@ -278,7 +278,7 @@
               <w:noProof/>
             </w:rPr>
           </w:pPr>
-          <w:hyperlink w:anchor="_Toc312769685" w:history="1">
+          <w:hyperlink w:anchor="_Toc314133727" w:history="1">
             <w:r>
               <w:rPr>
                 <w:rStyle w:val="Hyperlink"/>
@@ -305,7 +305,7 @@
                 <w:noProof/>
                 <w:webHidden/>
               </w:rPr>
-              <w:instrText xml:space="preserve"> PAGEREF _Toc312769685 \h </w:instrText>
+              <w:instrText xml:space="preserve"> PAGEREF _Toc314133727 \h </w:instrText>
             </w:r>
             <w:r>
               <w:rPr>
@@ -347,7 +347,7 @@
               <w:noProof/>
             </w:rPr>
           </w:pPr>
-          <w:hyperlink w:anchor="_Toc312769686" w:history="1">
+          <w:hyperlink w:anchor="_Toc314133728" w:history="1">
             <w:r>
               <w:rPr>
                 <w:rStyle w:val="Hyperlink"/>
@@ -374,7 +374,7 @@
                 <w:noProof/>
                 <w:webHidden/>
               </w:rPr>
-              <w:instrText xml:space="preserve"> PAGEREF _Toc312769686 \h </w:instrText>
+              <w:instrText xml:space="preserve"> PAGEREF _Toc314133728 \h </w:instrText>
             </w:r>
             <w:r>
               <w:rPr>
@@ -416,7 +416,7 @@
               <w:noProof/>
             </w:rPr>
           </w:pPr>
-          <w:hyperlink w:anchor="_Toc312769687" w:history="1">
+          <w:hyperlink w:anchor="_Toc314133729" w:history="1">
             <w:r>
               <w:rPr>
                 <w:rStyle w:val="Hyperlink"/>
@@ -443,7 +443,7 @@
                 <w:noProof/>
                 <w:webHidden/>
               </w:rPr>
-              <w:instrText xml:space="preserve"> PAGEREF _Toc312769687 \h </w:instrText>
+              <w:instrText xml:space="preserve"> PAGEREF _Toc314133729 \h </w:instrText>
             </w:r>
             <w:r>
               <w:rPr>
@@ -485,7 +485,7 @@
               <w:noProof/>
             </w:rPr>
           </w:pPr>
-          <w:hyperlink w:anchor="_Toc312769688" w:history="1">
+          <w:hyperlink w:anchor="_Toc314133730" w:history="1">
             <w:r>
               <w:rPr>
                 <w:rStyle w:val="Hyperlink"/>
@@ -512,7 +512,7 @@
                 <w:noProof/>
                 <w:webHidden/>
               </w:rPr>
-              <w:instrText xml:space="preserve"> PAGEREF _Toc312769688 \h </w:instrText>
+              <w:instrText xml:space="preserve"> PAGEREF _Toc314133730 \h </w:instrText>
             </w:r>
             <w:r>
               <w:rPr>
@@ -554,7 +554,7 @@
               <w:noProof/>
             </w:rPr>
           </w:pPr>
-          <w:hyperlink w:anchor="_Toc312769689" w:history="1">
+          <w:hyperlink w:anchor="_Toc314133731" w:history="1">
             <w:r>
               <w:rPr>
                 <w:rStyle w:val="Hyperlink"/>
@@ -581,7 +581,7 @@
                 <w:noProof/>
                 <w:webHidden/>
               </w:rPr>
-              <w:instrText xml:space="preserve"> PAGEREF _Toc312769689 \h </w:instrText>
+              <w:instrText xml:space="preserve"> PAGEREF _Toc314133731 \h </w:instrText>
             </w:r>
             <w:r>
               <w:rPr>
@@ -623,7 +623,7 @@
               <w:noProof/>
             </w:rPr>
           </w:pPr>
-          <w:hyperlink w:anchor="_Toc312769690" w:history="1">
+          <w:hyperlink w:anchor="_Toc314133732" w:history="1">
             <w:r>
               <w:rPr>
                 <w:rStyle w:val="Hyperlink"/>
@@ -650,7 +650,7 @@
                 <w:noProof/>
                 <w:webHidden/>
               </w:rPr>
-              <w:instrText xml:space="preserve"> PAGEREF _Toc312769690 \h </w:instrText>
+              <w:instrText xml:space="preserve"> PAGEREF _Toc314133732 \h </w:instrText>
             </w:r>
             <w:r>
               <w:rPr>
@@ -692,7 +692,7 @@
               <w:noProof/>
             </w:rPr>
           </w:pPr>
-          <w:hyperlink w:anchor="_Toc312769691" w:history="1">
+          <w:hyperlink w:anchor="_Toc314133733" w:history="1">
             <w:r>
               <w:rPr>
                 <w:rStyle w:val="Hyperlink"/>
@@ -719,7 +719,7 @@
                 <w:noProof/>
                 <w:webHidden/>
               </w:rPr>
-              <w:instrText xml:space="preserve"> PAGEREF _Toc312769691 \h </w:instrText>
+              <w:instrText xml:space="preserve"> PAGEREF _Toc314133733 \h </w:instrText>
             </w:r>
             <w:r>
               <w:rPr>
@@ -761,7 +761,7 @@
               <w:noProof/>
             </w:rPr>
           </w:pPr>
-          <w:hyperlink w:anchor="_Toc312769692" w:history="1">
+          <w:hyperlink w:anchor="_Toc314133734" w:history="1">
             <w:r>
               <w:rPr>
                 <w:rStyle w:val="Hyperlink"/>
@@ -788,7 +788,7 @@
                 <w:noProof/>
                 <w:webHidden/>
               </w:rPr>
-              <w:instrText xml:space="preserve"> PAGEREF _Toc312769692 \h </w:instrText>
+              <w:instrText xml:space="preserve"> PAGEREF _Toc314133734 \h </w:instrText>
             </w:r>
             <w:r>
               <w:rPr>
@@ -830,7 +830,7 @@
               <w:noProof/>
             </w:rPr>
           </w:pPr>
-          <w:hyperlink w:anchor="_Toc312769693" w:history="1">
+          <w:hyperlink w:anchor="_Toc314133735" w:history="1">
             <w:r>
               <w:rPr>
                 <w:rStyle w:val="Hyperlink"/>
@@ -857,7 +857,7 @@
                 <w:noProof/>
                 <w:webHidden/>
               </w:rPr>
-              <w:instrText xml:space="preserve"> PAGEREF _Toc312769693 \h </w:instrText>
+              <w:instrText xml:space="preserve"> PAGEREF _Toc314133735 \h </w:instrText>
             </w:r>
             <w:r>
               <w:rPr>
@@ -878,6 +878,75 @@
                 <w:webHidden/>
               </w:rPr>
               <w:t>12</w:t>
+            </w:r>
+            <w:r>
+              <w:rPr>
+                <w:noProof/>
+                <w:webHidden/>
+              </w:rPr>
+              <w:fldChar w:fldCharType="end"/>
+            </w:r>
+          </w:hyperlink>
+        </w:p>
+        <w:p>
+          <w:pPr>
+            <w:pStyle w:val="TOC2"/>
+            <w:tabs>
+              <w:tab w:val="right" w:leader="dot" w:pos="9350"/>
+            </w:tabs>
+            <w:rPr>
+              <w:rFonts w:eastAsiaTheme="minorEastAsia"/>
+              <w:noProof/>
+            </w:rPr>
+          </w:pPr>
+          <w:hyperlink w:anchor="_Toc314133736" w:history="1">
+            <w:r>
+              <w:rPr>
+                <w:rStyle w:val="Hyperlink"/>
+                <w:noProof/>
+              </w:rPr>
+              <w:t>Manage your Splunk User Password</w:t>
+            </w:r>
+            <w:r>
+              <w:rPr>
+                <w:noProof/>
+                <w:webHidden/>
+              </w:rPr>
+              <w:tab/>
+            </w:r>
+            <w:r>
+              <w:rPr>
+                <w:noProof/>
+                <w:webHidden/>
+              </w:rPr>
+              <w:fldChar w:fldCharType="begin"/>
+            </w:r>
+            <w:r>
+              <w:rPr>
+                <w:noProof/>
+                <w:webHidden/>
+              </w:rPr>
+              <w:instrText xml:space="preserve"> PAGEREF _Toc314133736 \h </w:instrText>
+            </w:r>
+            <w:r>
+              <w:rPr>
+                <w:noProof/>
+                <w:webHidden/>
+              </w:rPr>
+            </w:r>
+            <w:r>
+              <w:rPr>
+                <w:noProof/>
+                <w:webHidden/>
+              </w:rPr>
+              <w:fldChar w:fldCharType="separate"/>
+            </w:r>
+            <w:r>
+              <w:rPr>
+                <w:noProof/>
+                <w:webHidden/>
+              </w:rPr>
+              <w:t>13</w:t>
             </w:r>
             <w:r>
               <w:rPr>
@@ -899,7 +968,7 @@
               <w:noProof/>
             </w:rPr>
           </w:pPr>
-          <w:hyperlink w:anchor="_Toc312769694" w:history="1">
+          <w:hyperlink w:anchor="_Toc314133737" w:history="1">
             <w:r>
               <w:rPr>
                 <w:rStyle w:val="Hyperlink"/>
@@ -926,7 +995,7 @@
                 <w:noProof/>
                 <w:webHidden/>
               </w:rPr>
-              <w:instrText xml:space="preserve"> PAGEREF _Toc312769694 \h </w:instrText>
+              <w:instrText xml:space="preserve"> PAGEREF _Toc314133737 \h </w:instrText>
             </w:r>
             <w:r>
               <w:rPr>
@@ -946,7 +1015,7 @@
                 <w:noProof/>
                 <w:webHidden/>
               </w:rPr>
-              <w:t>14</w:t>
+              <w:t>15</w:t>
             </w:r>
             <w:r>
               <w:rPr>
@@ -968,7 +1037,7 @@
               <w:noProof/>
             </w:rPr>
           </w:pPr>
-          <w:hyperlink w:anchor="_Toc312769695" w:history="1">
+          <w:hyperlink w:anchor="_Toc314133738" w:history="1">
             <w:r>
               <w:rPr>
                 <w:rStyle w:val="Hyperlink"/>
@@ -995,7 +1064,7 @@
                 <w:noProof/>
                 <w:webHidden/>
               </w:rPr>
-              <w:instrText xml:space="preserve"> PAGEREF _Toc312769695 \h </w:instrText>
+              <w:instrText xml:space="preserve"> PAGEREF _Toc314133738 \h </w:instrText>
             </w:r>
             <w:r>
               <w:rPr>
@@ -1015,7 +1084,7 @@
                 <w:noProof/>
                 <w:webHidden/>
               </w:rPr>
-              <w:t>14</w:t>
+              <w:t>15</w:t>
             </w:r>
             <w:r>
               <w:rPr>
@@ -1037,7 +1106,7 @@
               <w:noProof/>
             </w:rPr>
           </w:pPr>
-          <w:hyperlink w:anchor="_Toc312769696" w:history="1">
+          <w:hyperlink w:anchor="_Toc314133739" w:history="1">
             <w:r>
               <w:rPr>
                 <w:rStyle w:val="Hyperlink"/>
@@ -1064,7 +1133,7 @@
                 <w:noProof/>
                 <w:webHidden/>
               </w:rPr>
-              <w:instrText xml:space="preserve"> PAGEREF _Toc312769696 \h </w:instrText>
+              <w:instrText xml:space="preserve"> PAGEREF _Toc314133739 \h </w:instrText>
             </w:r>
             <w:r>
               <w:rPr>
@@ -1084,7 +1153,7 @@
                 <w:noProof/>
                 <w:webHidden/>
               </w:rPr>
-              <w:t>14</w:t>
+              <w:t>15</w:t>
             </w:r>
             <w:r>
               <w:rPr>
@@ -1106,7 +1175,7 @@
               <w:noProof/>
             </w:rPr>
           </w:pPr>
-          <w:hyperlink w:anchor="_Toc312769697" w:history="1">
+          <w:hyperlink w:anchor="_Toc314133740" w:history="1">
             <w:r>
               <w:rPr>
                 <w:rStyle w:val="Hyperlink"/>
@@ -1133,7 +1202,7 @@
                 <w:noProof/>
                 <w:webHidden/>
               </w:rPr>
-              <w:instrText xml:space="preserve"> PAGEREF _Toc312769697 \h </w:instrText>
+              <w:instrText xml:space="preserve"> PAGEREF _Toc314133740 \h </w:instrText>
             </w:r>
             <w:r>
               <w:rPr>
@@ -1153,7 +1222,7 @@
                 <w:noProof/>
                 <w:webHidden/>
               </w:rPr>
-              <w:t>17</w:t>
+              <w:t>18</w:t>
             </w:r>
             <w:r>
               <w:rPr>
@@ -1175,7 +1244,7 @@
               <w:noProof/>
             </w:rPr>
           </w:pPr>
-          <w:hyperlink w:anchor="_Toc312769698" w:history="1">
+          <w:hyperlink w:anchor="_Toc314133741" w:history="1">
             <w:r>
               <w:rPr>
                 <w:rStyle w:val="Hyperlink"/>
@@ -1202,7 +1271,7 @@
                 <w:noProof/>
                 <w:webHidden/>
               </w:rPr>
-              <w:instrText xml:space="preserve"> PAGEREF _Toc312769698 \h </w:instrText>
+              <w:instrText xml:space="preserve"> PAGEREF _Toc314133741 \h </w:instrText>
             </w:r>
             <w:r>
               <w:rPr>
@@ -1222,7 +1291,7 @@
                 <w:noProof/>
                 <w:webHidden/>
               </w:rPr>
-              <w:t>18</w:t>
+              <w:t>19</w:t>
             </w:r>
             <w:r>
               <w:rPr>
@@ -1244,7 +1313,7 @@
               <w:noProof/>
             </w:rPr>
           </w:pPr>
-          <w:hyperlink w:anchor="_Toc312769699" w:history="1">
+          <w:hyperlink w:anchor="_Toc314133742" w:history="1">
             <w:r>
               <w:rPr>
                 <w:rStyle w:val="Hyperlink"/>
@@ -1271,7 +1340,7 @@
                 <w:noProof/>
                 <w:webHidden/>
               </w:rPr>
-              <w:instrText xml:space="preserve"> PAGEREF _Toc312769699 \h </w:instrText>
+              <w:instrText xml:space="preserve"> PAGEREF _Toc314133742 \h </w:instrText>
             </w:r>
             <w:r>
               <w:rPr>
@@ -1291,7 +1360,7 @@
                 <w:noProof/>
                 <w:webHidden/>
               </w:rPr>
-              <w:t>20</w:t>
+              <w:t>21</w:t>
             </w:r>
             <w:r>
               <w:rPr>
@@ -1313,7 +1382,7 @@
               <w:noProof/>
             </w:rPr>
           </w:pPr>
-          <w:hyperlink w:anchor="_Toc312769700" w:history="1">
+          <w:hyperlink w:anchor="_Toc314133743" w:history="1">
             <w:r>
               <w:rPr>
                 <w:rStyle w:val="Hyperlink"/>
@@ -1340,7 +1409,7 @@
                 <w:noProof/>
                 <w:webHidden/>
               </w:rPr>
-              <w:instrText xml:space="preserve"> PAGEREF _Toc312769700 \h </w:instrText>
+              <w:instrText xml:space="preserve"> PAGEREF _Toc314133743 \h </w:instrText>
             </w:r>
             <w:r>
               <w:rPr>
@@ -1360,7 +1429,7 @@
                 <w:noProof/>
                 <w:webHidden/>
               </w:rPr>
-              <w:t>20</w:t>
+              <w:t>21</w:t>
             </w:r>
             <w:r>
               <w:rPr>
@@ -1382,7 +1451,7 @@
               <w:noProof/>
             </w:rPr>
           </w:pPr>
-          <w:hyperlink w:anchor="_Toc312769701" w:history="1">
+          <w:hyperlink w:anchor="_Toc314133744" w:history="1">
             <w:r>
               <w:rPr>
                 <w:rStyle w:val="Hyperlink"/>
@@ -1409,7 +1478,7 @@
                 <w:noProof/>
                 <w:webHidden/>
               </w:rPr>
-              <w:instrText xml:space="preserve"> PAGEREF _Toc312769701 \h </w:instrText>
+              <w:instrText xml:space="preserve"> PAGEREF _Toc314133744 \h </w:instrText>
             </w:r>
             <w:r>
               <w:rPr>
@@ -1429,7 +1498,7 @@
                 <w:noProof/>
                 <w:webHidden/>
               </w:rPr>
-              <w:t>21</w:t>
+              <w:t>22</w:t>
             </w:r>
             <w:r>
               <w:rPr>
@@ -1451,7 +1520,7 @@
               <w:noProof/>
             </w:rPr>
           </w:pPr>
-          <w:hyperlink w:anchor="_Toc312769702" w:history="1">
+          <w:hyperlink w:anchor="_Toc314133745" w:history="1">
             <w:r>
               <w:rPr>
                 <w:rStyle w:val="Hyperlink"/>
@@ -1478,7 +1547,7 @@
                 <w:noProof/>
                 <w:webHidden/>
               </w:rPr>
-              <w:instrText xml:space="preserve"> PAGEREF _Toc312769702 \h </w:instrText>
+              <w:instrText xml:space="preserve"> PAGEREF _Toc314133745 \h </w:instrText>
             </w:r>
             <w:r>
               <w:rPr>
@@ -1498,7 +1567,7 @@
                 <w:noProof/>
                 <w:webHidden/>
               </w:rPr>
-              <w:t>24</w:t>
+              <w:t>25</w:t>
             </w:r>
             <w:r>
               <w:rPr>
@@ -1520,7 +1589,7 @@
               <w:noProof/>
             </w:rPr>
           </w:pPr>
-          <w:hyperlink w:anchor="_Toc312769703" w:history="1">
+          <w:hyperlink w:anchor="_Toc314133746" w:history="1">
             <w:r>
               <w:rPr>
                 <w:rStyle w:val="Hyperlink"/>
@@ -1547,7 +1616,7 @@
                 <w:noProof/>
                 <w:webHidden/>
               </w:rPr>
-              <w:instrText xml:space="preserve"> PAGEREF _Toc312769703 \h </w:instrText>
+              <w:instrText xml:space="preserve"> PAGEREF _Toc314133746 \h </w:instrText>
             </w:r>
             <w:r>
               <w:rPr>
@@ -1567,7 +1636,7 @@
                 <w:noProof/>
                 <w:webHidden/>
               </w:rPr>
-              <w:t>25</w:t>
+              <w:t>26</w:t>
             </w:r>
             <w:r>
               <w:rPr>
@@ -1589,7 +1658,7 @@
               <w:noProof/>
             </w:rPr>
           </w:pPr>
-          <w:hyperlink w:anchor="_Toc312769704" w:history="1">
+          <w:hyperlink w:anchor="_Toc314133747" w:history="1">
             <w:r>
               <w:rPr>
                 <w:rStyle w:val="Hyperlink"/>
@@ -1616,7 +1685,7 @@
                 <w:noProof/>
                 <w:webHidden/>
               </w:rPr>
-              <w:instrText xml:space="preserve"> PAGEREF _Toc312769704 \h </w:instrText>
+              <w:instrText xml:space="preserve"> PAGEREF _Toc314133747 \h </w:instrText>
             </w:r>
             <w:r>
               <w:rPr>
@@ -1636,7 +1705,7 @@
                 <w:noProof/>
                 <w:webHidden/>
               </w:rPr>
-              <w:t>25</w:t>
+              <w:t>26</w:t>
             </w:r>
             <w:r>
               <w:rPr>
@@ -1658,7 +1727,7 @@
               <w:noProof/>
             </w:rPr>
           </w:pPr>
-          <w:hyperlink w:anchor="_Toc312769705" w:history="1">
+          <w:hyperlink w:anchor="_Toc314133748" w:history="1">
             <w:r>
               <w:rPr>
                 <w:rStyle w:val="Hyperlink"/>
@@ -1685,7 +1754,7 @@
                 <w:noProof/>
                 <w:webHidden/>
               </w:rPr>
-              <w:instrText xml:space="preserve"> PAGEREF _Toc312769705 \h </w:instrText>
+              <w:instrText xml:space="preserve"> PAGEREF _Toc314133748 \h </w:instrText>
             </w:r>
             <w:r>
               <w:rPr>
@@ -1705,7 +1774,7 @@
                 <w:noProof/>
                 <w:webHidden/>
               </w:rPr>
-              <w:t>26</w:t>
+              <w:t>27</w:t>
             </w:r>
             <w:r>
               <w:rPr>
@@ -1727,7 +1796,7 @@
               <w:noProof/>
             </w:rPr>
           </w:pPr>
-          <w:hyperlink w:anchor="_Toc312769706" w:history="1">
+          <w:hyperlink w:anchor="_Toc314133749" w:history="1">
             <w:r>
               <w:rPr>
                 <w:rStyle w:val="Hyperlink"/>
@@ -1754,7 +1823,7 @@
                 <w:noProof/>
                 <w:webHidden/>
               </w:rPr>
-              <w:instrText xml:space="preserve"> PAGEREF _Toc312769706 \h </w:instrText>
+              <w:instrText xml:space="preserve"> PAGEREF _Toc314133749 \h </w:instrText>
             </w:r>
             <w:r>
               <w:rPr>
@@ -1774,7 +1843,7 @@
                 <w:noProof/>
                 <w:webHidden/>
               </w:rPr>
-              <w:t>26</w:t>
+              <w:t>27</w:t>
             </w:r>
             <w:r>
               <w:rPr>
@@ -1796,7 +1865,7 @@
               <w:noProof/>
             </w:rPr>
           </w:pPr>
-          <w:hyperlink w:anchor="_Toc312769707" w:history="1">
+          <w:hyperlink w:anchor="_Toc314133750" w:history="1">
             <w:r>
               <w:rPr>
                 <w:rStyle w:val="Hyperlink"/>
@@ -1823,7 +1892,7 @@
                 <w:noProof/>
                 <w:webHidden/>
               </w:rPr>
-              <w:instrText xml:space="preserve"> PAGEREF _Toc312769707 \h </w:instrText>
+              <w:instrText xml:space="preserve"> PAGEREF _Toc314133750 \h </w:instrText>
             </w:r>
             <w:r>
               <w:rPr>
@@ -1843,7 +1912,7 @@
                 <w:noProof/>
                 <w:webHidden/>
               </w:rPr>
-              <w:t>27</w:t>
+              <w:t>28</w:t>
             </w:r>
             <w:r>
               <w:rPr>
@@ -1865,7 +1934,7 @@
               <w:noProof/>
             </w:rPr>
           </w:pPr>
-          <w:hyperlink w:anchor="_Toc312769708" w:history="1">
+          <w:hyperlink w:anchor="_Toc314133751" w:history="1">
             <w:r>
               <w:rPr>
                 <w:rStyle w:val="Hyperlink"/>
@@ -1892,7 +1961,7 @@
                 <w:noProof/>
                 <w:webHidden/>
               </w:rPr>
-              <w:instrText xml:space="preserve"> PAGEREF _Toc312769708 \h </w:instrText>
+              <w:instrText xml:space="preserve"> PAGEREF _Toc314133751 \h </w:instrText>
             </w:r>
             <w:r>
               <w:rPr>
@@ -1912,7 +1981,7 @@
                 <w:noProof/>
                 <w:webHidden/>
               </w:rPr>
-              <w:t>27</w:t>
+              <w:t>29</w:t>
             </w:r>
             <w:r>
               <w:rPr>
@@ -1934,7 +2003,7 @@
               <w:noProof/>
             </w:rPr>
           </w:pPr>
-          <w:hyperlink w:anchor="_Toc312769709" w:history="1">
+          <w:hyperlink w:anchor="_Toc314133752" w:history="1">
             <w:r>
               <w:rPr>
                 <w:rStyle w:val="Hyperlink"/>
@@ -1961,7 +2030,7 @@
                 <w:noProof/>
                 <w:webHidden/>
               </w:rPr>
-              <w:instrText xml:space="preserve"> PAGEREF _Toc312769709 \h </w:instrText>
+              <w:instrText xml:space="preserve"> PAGEREF _Toc314133752 \h </w:instrText>
             </w:r>
             <w:r>
               <w:rPr>
@@ -1981,7 +2050,7 @@
                 <w:noProof/>
                 <w:webHidden/>
               </w:rPr>
-              <w:t>28</w:t>
+              <w:t>30</w:t>
             </w:r>
             <w:r>
               <w:rPr>
@@ -2003,7 +2072,7 @@
               <w:noProof/>
             </w:rPr>
           </w:pPr>
-          <w:hyperlink w:anchor="_Toc312769710" w:history="1">
+          <w:hyperlink w:anchor="_Toc314133753" w:history="1">
             <w:r>
               <w:rPr>
                 <w:rStyle w:val="Hyperlink"/>
@@ -2030,7 +2099,7 @@
                 <w:noProof/>
                 <w:webHidden/>
               </w:rPr>
-              <w:instrText xml:space="preserve"> PAGEREF _Toc312769710 \h </w:instrText>
+              <w:instrText xml:space="preserve"> PAGEREF _Toc314133753 \h </w:instrText>
             </w:r>
             <w:r>
               <w:rPr>
@@ -2050,7 +2119,7 @@
                 <w:noProof/>
                 <w:webHidden/>
               </w:rPr>
-              <w:t>29</w:t>
+              <w:t>31</w:t>
             </w:r>
             <w:r>
               <w:rPr>
@@ -2072,7 +2141,7 @@
               <w:noProof/>
             </w:rPr>
           </w:pPr>
-          <w:hyperlink w:anchor="_Toc312769711" w:history="1">
+          <w:hyperlink w:anchor="_Toc314133754" w:history="1">
             <w:r>
               <w:rPr>
                 <w:rStyle w:val="Hyperlink"/>
@@ -2099,7 +2168,7 @@
                 <w:noProof/>
                 <w:webHidden/>
               </w:rPr>
-              <w:instrText xml:space="preserve"> PAGEREF _Toc312769711 \h </w:instrText>
+              <w:instrText xml:space="preserve"> PAGEREF _Toc314133754 \h </w:instrText>
             </w:r>
             <w:r>
               <w:rPr>
@@ -2119,7 +2188,7 @@
                 <w:noProof/>
                 <w:webHidden/>
               </w:rPr>
-              <w:t>30</w:t>
+              <w:t>32</w:t>
             </w:r>
             <w:r>
               <w:rPr>
@@ -2141,7 +2210,7 @@
               <w:noProof/>
             </w:rPr>
           </w:pPr>
-          <w:hyperlink w:anchor="_Toc312769712" w:history="1">
+          <w:hyperlink w:anchor="_Toc314133755" w:history="1">
             <w:r>
               <w:rPr>
                 <w:rStyle w:val="Hyperlink"/>
@@ -2168,7 +2237,7 @@
                 <w:noProof/>
                 <w:webHidden/>
               </w:rPr>
-              <w:instrText xml:space="preserve"> PAGEREF _Toc312769712 \h </w:instrText>
+              <w:instrText xml:space="preserve"> PAGEREF _Toc314133755 \h </w:instrText>
             </w:r>
             <w:r>
               <w:rPr>
@@ -2188,7 +2257,7 @@
                 <w:noProof/>
                 <w:webHidden/>
               </w:rPr>
-              <w:t>31</w:t>
+              <w:t>33</w:t>
             </w:r>
             <w:r>
               <w:rPr>
@@ -2210,7 +2279,7 @@
               <w:noProof/>
             </w:rPr>
           </w:pPr>
-          <w:hyperlink w:anchor="_Toc312769713" w:history="1">
+          <w:hyperlink w:anchor="_Toc314133756" w:history="1">
             <w:r>
               <w:rPr>
                 <w:rStyle w:val="Hyperlink"/>
@@ -2237,7 +2306,7 @@
                 <w:noProof/>
                 <w:webHidden/>
               </w:rPr>
-              <w:instrText xml:space="preserve"> PAGEREF _Toc312769713 \h </w:instrText>
+              <w:instrText xml:space="preserve"> PAGEREF _Toc314133756 \h </w:instrText>
             </w:r>
             <w:r>
               <w:rPr>
@@ -2257,7 +2326,7 @@
                 <w:noProof/>
                 <w:webHidden/>
               </w:rPr>
-              <w:t>33</w:t>
+              <w:t>34</w:t>
             </w:r>
             <w:r>
               <w:rPr>
@@ -2279,7 +2348,7 @@
               <w:noProof/>
             </w:rPr>
           </w:pPr>
-          <w:hyperlink w:anchor="_Toc312769714" w:history="1">
+          <w:hyperlink w:anchor="_Toc314133757" w:history="1">
             <w:r>
               <w:rPr>
                 <w:rStyle w:val="Hyperlink"/>
@@ -2306,7 +2375,7 @@
                 <w:noProof/>
                 <w:webHidden/>
               </w:rPr>
-              <w:instrText xml:space="preserve"> PAGEREF _Toc312769714 \h </w:instrText>
+              <w:instrText xml:space="preserve"> PAGEREF _Toc314133757 \h </w:instrText>
             </w:r>
             <w:r>
               <w:rPr>
@@ -2326,7 +2395,7 @@
                 <w:noProof/>
                 <w:webHidden/>
               </w:rPr>
-              <w:t>33</w:t>
+              <w:t>34</w:t>
             </w:r>
             <w:r>
               <w:rPr>
@@ -2348,7 +2417,7 @@
               <w:noProof/>
             </w:rPr>
           </w:pPr>
-          <w:hyperlink w:anchor="_Toc312769715" w:history="1">
+          <w:hyperlink w:anchor="_Toc314133758" w:history="1">
             <w:r>
               <w:rPr>
                 <w:rStyle w:val="Hyperlink"/>
@@ -2375,7 +2444,7 @@
                 <w:noProof/>
                 <w:webHidden/>
               </w:rPr>
-              <w:instrText xml:space="preserve"> PAGEREF _Toc312769715 \h </w:instrText>
+              <w:instrText xml:space="preserve"> PAGEREF _Toc314133758 \h </w:instrText>
             </w:r>
             <w:r>
               <w:rPr>
@@ -2395,7 +2464,7 @@
                 <w:noProof/>
                 <w:webHidden/>
               </w:rPr>
-              <w:t>34</w:t>
+              <w:t>35</w:t>
             </w:r>
             <w:r>
               <w:rPr>
@@ -2417,7 +2486,7 @@
               <w:noProof/>
             </w:rPr>
           </w:pPr>
-          <w:hyperlink w:anchor="_Toc312769716" w:history="1">
+          <w:hyperlink w:anchor="_Toc314133759" w:history="1">
             <w:r>
               <w:rPr>
                 <w:rStyle w:val="Hyperlink"/>
@@ -2444,7 +2513,7 @@
                 <w:noProof/>
                 <w:webHidden/>
               </w:rPr>
-              <w:instrText xml:space="preserve"> PAGEREF _Toc312769716 \h </w:instrText>
+              <w:instrText xml:space="preserve"> PAGEREF _Toc314133759 \h </w:instrText>
             </w:r>
             <w:r>
               <w:rPr>
@@ -2464,7 +2533,7 @@
                 <w:noProof/>
                 <w:webHidden/>
               </w:rPr>
-              <w:t>34</w:t>
+              <w:t>35</w:t>
             </w:r>
             <w:r>
               <w:rPr>
@@ -2486,7 +2555,7 @@
               <w:noProof/>
             </w:rPr>
           </w:pPr>
-          <w:hyperlink w:anchor="_Toc312769717" w:history="1">
+          <w:hyperlink w:anchor="_Toc314133760" w:history="1">
             <w:r>
               <w:rPr>
                 <w:rStyle w:val="Hyperlink"/>
@@ -2513,7 +2582,7 @@
                 <w:noProof/>
                 <w:webHidden/>
               </w:rPr>
-              <w:instrText xml:space="preserve"> PAGEREF _Toc312769717 \h </w:instrText>
+              <w:instrText xml:space="preserve"> PAGEREF _Toc314133760 \h </w:instrText>
             </w:r>
             <w:r>
               <w:rPr>
@@ -2533,7 +2602,7 @@
                 <w:noProof/>
                 <w:webHidden/>
               </w:rPr>
-              <w:t>35</w:t>
+              <w:t>36</w:t>
             </w:r>
             <w:r>
               <w:rPr>
@@ -2555,7 +2624,7 @@
               <w:noProof/>
             </w:rPr>
           </w:pPr>
-          <w:hyperlink w:anchor="_Toc312769718" w:history="1">
+          <w:hyperlink w:anchor="_Toc314133761" w:history="1">
             <w:r>
               <w:rPr>
                 <w:rStyle w:val="Hyperlink"/>
@@ -2582,7 +2651,7 @@
                 <w:noProof/>
                 <w:webHidden/>
               </w:rPr>
-              <w:instrText xml:space="preserve"> PAGEREF _Toc312769718 \h </w:instrText>
+              <w:instrText xml:space="preserve"> PAGEREF _Toc314133761 \h </w:instrText>
             </w:r>
             <w:r>
               <w:rPr>
@@ -2602,7 +2671,7 @@
                 <w:noProof/>
                 <w:webHidden/>
               </w:rPr>
-              <w:t>36</w:t>
+              <w:t>37</w:t>
             </w:r>
             <w:r>
               <w:rPr>
@@ -2624,7 +2693,7 @@
               <w:noProof/>
             </w:rPr>
           </w:pPr>
-          <w:hyperlink w:anchor="_Toc312769719" w:history="1">
+          <w:hyperlink w:anchor="_Toc314133762" w:history="1">
             <w:r>
               <w:rPr>
                 <w:rStyle w:val="Hyperlink"/>
@@ -2651,7 +2720,7 @@
                 <w:noProof/>
                 <w:webHidden/>
               </w:rPr>
-              <w:instrText xml:space="preserve"> PAGEREF _Toc312769719 \h </w:instrText>
+              <w:instrText xml:space="preserve"> PAGEREF _Toc314133762 \h </w:instrText>
             </w:r>
             <w:r>
               <w:rPr>
@@ -2671,7 +2740,7 @@
                 <w:noProof/>
                 <w:webHidden/>
               </w:rPr>
-              <w:t>37</w:t>
+              <w:t>38</w:t>
             </w:r>
             <w:r>
               <w:rPr>
@@ -2693,7 +2762,7 @@
               <w:noProof/>
             </w:rPr>
           </w:pPr>
-          <w:hyperlink w:anchor="_Toc312769720" w:history="1">
+          <w:hyperlink w:anchor="_Toc314133763" w:history="1">
             <w:r>
               <w:rPr>
                 <w:rStyle w:val="Hyperlink"/>
@@ -2720,7 +2789,7 @@
                 <w:noProof/>
                 <w:webHidden/>
               </w:rPr>
-              <w:instrText xml:space="preserve"> PAGEREF _Toc312769720 \h </w:instrText>
+              <w:instrText xml:space="preserve"> PAGEREF _Toc314133763 \h </w:instrText>
             </w:r>
             <w:r>
               <w:rPr>
@@ -2740,7 +2809,7 @@
                 <w:noProof/>
                 <w:webHidden/>
               </w:rPr>
-              <w:t>38</w:t>
+              <w:t>39</w:t>
             </w:r>
             <w:r>
               <w:rPr>
@@ -2762,7 +2831,7 @@
               <w:noProof/>
             </w:rPr>
           </w:pPr>
-          <w:hyperlink w:anchor="_Toc312769721" w:history="1">
+          <w:hyperlink w:anchor="_Toc314133764" w:history="1">
             <w:r>
               <w:rPr>
                 <w:rStyle w:val="Hyperlink"/>
@@ -2789,7 +2858,7 @@
                 <w:noProof/>
                 <w:webHidden/>
               </w:rPr>
-              <w:instrText xml:space="preserve"> PAGEREF _Toc312769721 \h </w:instrText>
+              <w:instrText xml:space="preserve"> PAGEREF _Toc314133764 \h </w:instrText>
             </w:r>
             <w:r>
               <w:rPr>
@@ -2809,7 +2878,7 @@
                 <w:noProof/>
                 <w:webHidden/>
               </w:rPr>
-              <w:t>39</w:t>
+              <w:t>40</w:t>
             </w:r>
             <w:r>
               <w:rPr>
@@ -2831,7 +2900,7 @@
               <w:noProof/>
             </w:rPr>
           </w:pPr>
-          <w:hyperlink w:anchor="_Toc312769722" w:history="1">
+          <w:hyperlink w:anchor="_Toc314133765" w:history="1">
             <w:r>
               <w:rPr>
                 <w:rStyle w:val="Hyperlink"/>
@@ -2858,7 +2927,7 @@
                 <w:noProof/>
                 <w:webHidden/>
               </w:rPr>
-              <w:instrText xml:space="preserve"> PAGEREF _Toc312769722 \h </w:instrText>
+              <w:instrText xml:space="preserve"> PAGEREF _Toc314133765 \h </w:instrText>
             </w:r>
             <w:r>
               <w:rPr>
@@ -2878,7 +2947,7 @@
                 <w:noProof/>
                 <w:webHidden/>
               </w:rPr>
-              <w:t>40</w:t>
+              <w:t>41</w:t>
             </w:r>
             <w:r>
               <w:rPr>
@@ -2900,7 +2969,7 @@
               <w:noProof/>
             </w:rPr>
           </w:pPr>
-          <w:hyperlink w:anchor="_Toc312769723" w:history="1">
+          <w:hyperlink w:anchor="_Toc314133766" w:history="1">
             <w:r>
               <w:rPr>
                 <w:rStyle w:val="Hyperlink"/>
@@ -2927,7 +2996,7 @@
                 <w:noProof/>
                 <w:webHidden/>
               </w:rPr>
-              <w:instrText xml:space="preserve"> PAGEREF _Toc312769723 \h </w:instrText>
+              <w:instrText xml:space="preserve"> PAGEREF _Toc314133766 \h </w:instrText>
             </w:r>
             <w:r>
               <w:rPr>
@@ -2947,7 +3016,7 @@
                 <w:noProof/>
                 <w:webHidden/>
               </w:rPr>
-              <w:t>41</w:t>
+              <w:t>42</w:t>
             </w:r>
             <w:r>
               <w:rPr>
@@ -2969,7 +3038,7 @@
               <w:noProof/>
             </w:rPr>
           </w:pPr>
-          <w:hyperlink w:anchor="_Toc312769724" w:history="1">
+          <w:hyperlink w:anchor="_Toc314133767" w:history="1">
             <w:r>
               <w:rPr>
                 <w:rStyle w:val="Hyperlink"/>
@@ -2996,7 +3065,7 @@
                 <w:noProof/>
                 <w:webHidden/>
               </w:rPr>
-              <w:instrText xml:space="preserve"> PAGEREF _Toc312769724 \h </w:instrText>
+              <w:instrText xml:space="preserve"> PAGEREF _Toc314133767 \h </w:instrText>
             </w:r>
             <w:r>
               <w:rPr>
@@ -3016,7 +3085,7 @@
                 <w:noProof/>
                 <w:webHidden/>
               </w:rPr>
-              <w:t>42</w:t>
+              <w:t>43</w:t>
             </w:r>
             <w:r>
               <w:rPr>
@@ -3038,7 +3107,7 @@
               <w:noProof/>
             </w:rPr>
           </w:pPr>
-          <w:hyperlink w:anchor="_Toc312769725" w:history="1">
+          <w:hyperlink w:anchor="_Toc314133768" w:history="1">
             <w:r>
               <w:rPr>
                 <w:rStyle w:val="Hyperlink"/>
@@ -3065,7 +3134,7 @@
                 <w:noProof/>
                 <w:webHidden/>
               </w:rPr>
-              <w:instrText xml:space="preserve"> PAGEREF _Toc312769725 \h </w:instrText>
+              <w:instrText xml:space="preserve"> PAGEREF _Toc314133768 \h </w:instrText>
             </w:r>
             <w:r>
               <w:rPr>
@@ -3085,7 +3154,7 @@
                 <w:noProof/>
                 <w:webHidden/>
               </w:rPr>
-              <w:t>43</w:t>
+              <w:t>44</w:t>
             </w:r>
             <w:r>
               <w:rPr>
@@ -3107,7 +3176,7 @@
               <w:noProof/>
             </w:rPr>
           </w:pPr>
-          <w:hyperlink w:anchor="_Toc312769726" w:history="1">
+          <w:hyperlink w:anchor="_Toc314133769" w:history="1">
             <w:r>
               <w:rPr>
                 <w:rStyle w:val="Hyperlink"/>
@@ -3134,7 +3203,7 @@
                 <w:noProof/>
                 <w:webHidden/>
               </w:rPr>
-              <w:instrText xml:space="preserve"> PAGEREF _Toc312769726 \h </w:instrText>
+              <w:instrText xml:space="preserve"> PAGEREF _Toc314133769 \h </w:instrText>
             </w:r>
             <w:r>
               <w:rPr>
@@ -3154,7 +3223,7 @@
                 <w:noProof/>
                 <w:webHidden/>
               </w:rPr>
-              <w:t>44</w:t>
+              <w:t>45</w:t>
             </w:r>
             <w:r>
               <w:rPr>
@@ -3176,7 +3245,7 @@
               <w:noProof/>
             </w:rPr>
           </w:pPr>
-          <w:hyperlink w:anchor="_Toc312769727" w:history="1">
+          <w:hyperlink w:anchor="_Toc314133770" w:history="1">
             <w:r>
               <w:rPr>
                 <w:rStyle w:val="Hyperlink"/>
@@ -3203,7 +3272,7 @@
                 <w:noProof/>
                 <w:webHidden/>
               </w:rPr>
-              <w:instrText xml:space="preserve"> PAGEREF _Toc312769727 \h </w:instrText>
+              <w:instrText xml:space="preserve"> PAGEREF _Toc314133770 \h </w:instrText>
             </w:r>
             <w:r>
               <w:rPr>
@@ -3223,7 +3292,7 @@
                 <w:noProof/>
                 <w:webHidden/>
               </w:rPr>
-              <w:t>46</w:t>
+              <w:t>47</w:t>
             </w:r>
             <w:r>
               <w:rPr>
@@ -3272,7 +3341,7 @@
       </w:pPr>
       <w:bookmarkStart w:id="0" w:name="_Toc299896697"/>
       <w:bookmarkStart w:id="1" w:name="_Toc300145970"/>
-      <w:bookmarkStart w:id="2" w:name="_Toc312769682"/>
+      <w:bookmarkStart w:id="2" w:name="_Toc314133724"/>
       <w:r>
         <w:lastRenderedPageBreak/>
         <w:t>Document Information</w:t>
@@ -3300,7 +3369,7 @@
       </w:pPr>
       <w:bookmarkStart w:id="3" w:name="_Toc299896698"/>
       <w:bookmarkStart w:id="4" w:name="_Toc300145971"/>
-      <w:bookmarkStart w:id="5" w:name="_Toc312769683"/>
+      <w:bookmarkStart w:id="5" w:name="_Toc314133725"/>
       <w:r>
         <w:t>Copyright</w:t>
       </w:r>
@@ -3319,7 +3388,7 @@
       </w:pPr>
       <w:bookmarkStart w:id="6" w:name="_Toc299896699"/>
       <w:bookmarkStart w:id="7" w:name="_Toc300145972"/>
-      <w:bookmarkStart w:id="8" w:name="_Toc312769684"/>
+      <w:bookmarkStart w:id="8" w:name="_Toc314133726"/>
       <w:r>
         <w:t>Version</w:t>
       </w:r>
@@ -3691,7 +3760,7 @@
       </w:pPr>
       <w:bookmarkStart w:id="9" w:name="_Toc299896700"/>
       <w:bookmarkStart w:id="10" w:name="_Toc300145973"/>
-      <w:bookmarkStart w:id="11" w:name="_Toc312769685"/>
+      <w:bookmarkStart w:id="11" w:name="_Toc314133727"/>
       <w:r>
         <w:t>Document Conventions</w:t>
       </w:r>
@@ -3986,7 +4055,7 @@
       <w:bookmarkStart w:id="13" w:name="_Ref299804819"/>
       <w:bookmarkStart w:id="14" w:name="_Toc299896701"/>
       <w:bookmarkStart w:id="15" w:name="_Toc300145974"/>
-      <w:bookmarkStart w:id="16" w:name="_Toc312769686"/>
+      <w:bookmarkStart w:id="16" w:name="_Toc314133728"/>
       <w:r>
         <w:lastRenderedPageBreak/>
         <w:t>Getting Started</w:t>
@@ -4180,7 +4249,7 @@
       </w:pPr>
       <w:bookmarkStart w:id="17" w:name="_Toc299896702"/>
       <w:bookmarkStart w:id="18" w:name="_Toc300145975"/>
-      <w:bookmarkStart w:id="19" w:name="_Toc312769687"/>
+      <w:bookmarkStart w:id="19" w:name="_Toc314133729"/>
       <w:r>
         <w:t>Notes</w:t>
       </w:r>
@@ -4271,7 +4340,7 @@
       </w:pPr>
       <w:bookmarkStart w:id="20" w:name="_Toc299896703"/>
       <w:bookmarkStart w:id="21" w:name="_Toc300145976"/>
-      <w:bookmarkStart w:id="22" w:name="_Toc312769688"/>
+      <w:bookmarkStart w:id="22" w:name="_Toc314133730"/>
       <w:r>
         <w:t>Verify</w:t>
       </w:r>
@@ -4558,7 +4627,7 @@
       <w:bookmarkStart w:id="23" w:name="_Ref299725251"/>
       <w:bookmarkStart w:id="24" w:name="_Toc299896704"/>
       <w:bookmarkStart w:id="25" w:name="_Toc300145977"/>
-      <w:bookmarkStart w:id="26" w:name="_Toc312769689"/>
+      <w:bookmarkStart w:id="26" w:name="_Toc314133731"/>
       <w:r>
         <w:t>Import the Splunk Module</w:t>
       </w:r>
@@ -4753,7 +4822,7 @@
       <w:bookmarkStart w:id="28" w:name="_Ref311466687"/>
       <w:bookmarkStart w:id="29" w:name="_Ref311466698"/>
       <w:bookmarkStart w:id="30" w:name="_Toc300145978"/>
-      <w:bookmarkStart w:id="31" w:name="_Toc312769690"/>
+      <w:bookmarkStart w:id="31" w:name="_Toc314133732"/>
       <w:r>
         <w:t>Query the Splunk Module Features</w:t>
       </w:r>
@@ -5107,7 +5176,7 @@
       <w:bookmarkStart w:id="33" w:name="_Ref311466712"/>
       <w:bookmarkStart w:id="34" w:name="_Ref311466719"/>
       <w:bookmarkStart w:id="35" w:name="_Toc300145979"/>
-      <w:bookmarkStart w:id="36" w:name="_Toc312769691"/>
+      <w:bookmarkStart w:id="36" w:name="_Toc314133733"/>
       <w:r>
         <w:t xml:space="preserve">Get </w:t>
       </w:r>
@@ -6829,7 +6898,7 @@
       <w:bookmarkStart w:id="37" w:name="_Ref299805250"/>
       <w:bookmarkStart w:id="38" w:name="_Toc299896707"/>
       <w:bookmarkStart w:id="39" w:name="_Toc300145980"/>
-      <w:bookmarkStart w:id="40" w:name="_Toc312769692"/>
+      <w:bookmarkStart w:id="40" w:name="_Toc314133734"/>
       <w:r>
         <w:t>Disable SSL Certificate Validation</w:t>
       </w:r>
@@ -7039,7 +7108,7 @@
       <w:bookmarkStart w:id="41" w:name="_Ref299804741"/>
       <w:bookmarkStart w:id="42" w:name="_Toc299896708"/>
       <w:bookmarkStart w:id="43" w:name="_Toc300145981"/>
-      <w:bookmarkStart w:id="44" w:name="_Toc312769693"/>
+      <w:bookmarkStart w:id="44" w:name="_Toc314133735"/>
       <w:r>
         <w:t>Create a Default Splunk Connection</w:t>
       </w:r>
@@ -7520,9 +7589,11 @@
       <w:pPr>
         <w:pStyle w:val="Heading2"/>
       </w:pPr>
+      <w:bookmarkStart w:id="45" w:name="_Toc314133736"/>
       <w:r>
         <w:t>Manage your Splunk User Password</w:t>
       </w:r>
+      <w:bookmarkEnd w:id="45"/>
     </w:p>
     <w:p>
       <w:pPr>
@@ -7928,10 +7999,10 @@
       <w:pPr>
         <w:pStyle w:val="Heading1"/>
       </w:pPr>
-      <w:bookmarkStart w:id="45" w:name="_Ref299804879"/>
-      <w:bookmarkStart w:id="46" w:name="_Toc299896709"/>
-      <w:bookmarkStart w:id="47" w:name="_Toc300145982"/>
-      <w:bookmarkStart w:id="48" w:name="_Toc312769694"/>
+      <w:bookmarkStart w:id="46" w:name="_Ref299804879"/>
+      <w:bookmarkStart w:id="47" w:name="_Toc299896709"/>
+      <w:bookmarkStart w:id="48" w:name="_Toc300145982"/>
+      <w:bookmarkStart w:id="49" w:name="_Toc314133737"/>
       <w:r>
         <w:lastRenderedPageBreak/>
         <w:t>Check</w:t>
@@ -7948,27 +8019,27 @@
       <w:r>
         <w:t>s</w:t>
       </w:r>
-      <w:bookmarkEnd w:id="45"/>
       <w:bookmarkEnd w:id="46"/>
       <w:bookmarkEnd w:id="47"/>
       <w:bookmarkEnd w:id="48"/>
+      <w:bookmarkEnd w:id="49"/>
     </w:p>
     <w:p>
       <w:pPr>
         <w:pStyle w:val="Heading2"/>
       </w:pPr>
-      <w:bookmarkStart w:id="49" w:name="_Toc299896710"/>
-      <w:bookmarkStart w:id="50" w:name="_Toc300145983"/>
-      <w:bookmarkStart w:id="51" w:name="_Toc312769695"/>
+      <w:bookmarkStart w:id="50" w:name="_Toc299896710"/>
+      <w:bookmarkStart w:id="51" w:name="_Toc300145983"/>
+      <w:bookmarkStart w:id="52" w:name="_Toc314133738"/>
       <w:r>
         <w:t>Test Active Directory Objects</w:t>
       </w:r>
       <w:r>
         <w:t xml:space="preserve"> for Splunk Services</w:t>
       </w:r>
-      <w:bookmarkEnd w:id="49"/>
       <w:bookmarkEnd w:id="50"/>
       <w:bookmarkEnd w:id="51"/>
+      <w:bookmarkEnd w:id="52"/>
     </w:p>
     <w:p>
       <w:pPr>
@@ -8379,11 +8450,11 @@
       <w:pPr>
         <w:pStyle w:val="Heading2"/>
       </w:pPr>
-      <w:bookmarkStart w:id="52" w:name="_Ref299897971"/>
-      <w:bookmarkStart w:id="53" w:name="_Ref299897982"/>
-      <w:bookmarkStart w:id="54" w:name="_Toc299896711"/>
-      <w:bookmarkStart w:id="55" w:name="_Toc300145984"/>
-      <w:bookmarkStart w:id="56" w:name="_Toc312769696"/>
+      <w:bookmarkStart w:id="53" w:name="_Ref299897971"/>
+      <w:bookmarkStart w:id="54" w:name="_Ref299897982"/>
+      <w:bookmarkStart w:id="55" w:name="_Toc299896711"/>
+      <w:bookmarkStart w:id="56" w:name="_Toc300145984"/>
+      <w:bookmarkStart w:id="57" w:name="_Toc314133739"/>
       <w:r>
         <w:t xml:space="preserve">Query the Status of </w:t>
       </w:r>
@@ -8396,11 +8467,11 @@
       <w:r>
         <w:t xml:space="preserve"> a Set of Hosts</w:t>
       </w:r>
-      <w:bookmarkEnd w:id="52"/>
       <w:bookmarkEnd w:id="53"/>
       <w:bookmarkEnd w:id="54"/>
       <w:bookmarkEnd w:id="55"/>
       <w:bookmarkEnd w:id="56"/>
+      <w:bookmarkEnd w:id="57"/>
     </w:p>
     <w:p>
       <w:pPr>
@@ -9771,13 +9842,13 @@
       <w:pPr>
         <w:pStyle w:val="Heading2"/>
       </w:pPr>
-      <w:bookmarkStart w:id="57" w:name="_Toc300145985"/>
-      <w:bookmarkStart w:id="58" w:name="_Toc312769697"/>
+      <w:bookmarkStart w:id="58" w:name="_Toc300145985"/>
+      <w:bookmarkStart w:id="59" w:name="_Toc314133740"/>
       <w:r>
         <w:t>Manage Splunk Services on a Set of Hosts</w:t>
       </w:r>
-      <w:bookmarkEnd w:id="57"/>
       <w:bookmarkEnd w:id="58"/>
+      <w:bookmarkEnd w:id="59"/>
     </w:p>
     <w:p>
       <w:pPr>
@@ -10718,18 +10789,18 @@
       <w:pPr>
         <w:pStyle w:val="Heading2"/>
       </w:pPr>
-      <w:bookmarkStart w:id="59" w:name="_Toc299896713"/>
-      <w:bookmarkStart w:id="60" w:name="_Toc300145986"/>
-      <w:bookmarkStart w:id="61" w:name="_Toc312769698"/>
+      <w:bookmarkStart w:id="60" w:name="_Toc299896713"/>
+      <w:bookmarkStart w:id="61" w:name="_Toc300145986"/>
+      <w:bookmarkStart w:id="62" w:name="_Toc314133741"/>
       <w:r>
         <w:t xml:space="preserve">Restart </w:t>
       </w:r>
       <w:r>
         <w:t>Splunk</w:t>
       </w:r>
-      <w:bookmarkEnd w:id="59"/>
       <w:bookmarkEnd w:id="60"/>
       <w:bookmarkEnd w:id="61"/>
+      <w:bookmarkEnd w:id="62"/>
     </w:p>
     <w:p>
       <w:pPr>
@@ -11037,9 +11108,9 @@
       <w:pPr>
         <w:pStyle w:val="Heading1"/>
       </w:pPr>
-      <w:bookmarkStart w:id="62" w:name="_Toc299896714"/>
-      <w:bookmarkStart w:id="63" w:name="_Toc300145987"/>
-      <w:bookmarkStart w:id="64" w:name="_Toc312769699"/>
+      <w:bookmarkStart w:id="63" w:name="_Toc299896714"/>
+      <w:bookmarkStart w:id="64" w:name="_Toc300145987"/>
+      <w:bookmarkStart w:id="65" w:name="_Toc314133742"/>
       <w:r>
         <w:lastRenderedPageBreak/>
         <w:t>Search</w:t>
@@ -11047,25 +11118,25 @@
       <w:r>
         <w:t xml:space="preserve"> Splunk</w:t>
       </w:r>
-      <w:bookmarkEnd w:id="62"/>
       <w:bookmarkEnd w:id="63"/>
       <w:bookmarkEnd w:id="64"/>
+      <w:bookmarkEnd w:id="65"/>
     </w:p>
     <w:p>
       <w:pPr>
         <w:pStyle w:val="Heading2"/>
       </w:pPr>
-      <w:bookmarkStart w:id="65" w:name="_Ref299894166"/>
-      <w:bookmarkStart w:id="66" w:name="_Toc299896715"/>
-      <w:bookmarkStart w:id="67" w:name="_Toc300145988"/>
-      <w:bookmarkStart w:id="68" w:name="_Toc312769700"/>
+      <w:bookmarkStart w:id="66" w:name="_Ref299894166"/>
+      <w:bookmarkStart w:id="67" w:name="_Toc299896715"/>
+      <w:bookmarkStart w:id="68" w:name="_Toc300145988"/>
+      <w:bookmarkStart w:id="69" w:name="_Toc314133743"/>
       <w:r>
         <w:t>View Raw Event Data</w:t>
       </w:r>
-      <w:bookmarkEnd w:id="65"/>
       <w:bookmarkEnd w:id="66"/>
       <w:bookmarkEnd w:id="67"/>
       <w:bookmarkEnd w:id="68"/>
+      <w:bookmarkEnd w:id="69"/>
     </w:p>
     <w:p>
       <w:pPr>
@@ -11774,17 +11845,17 @@
       <w:pPr>
         <w:pStyle w:val="Heading2"/>
       </w:pPr>
-      <w:bookmarkStart w:id="69" w:name="_Ref299893240"/>
-      <w:bookmarkStart w:id="70" w:name="_Toc299896716"/>
-      <w:bookmarkStart w:id="71" w:name="_Toc300145989"/>
-      <w:bookmarkStart w:id="72" w:name="_Toc312769701"/>
+      <w:bookmarkStart w:id="70" w:name="_Ref299893240"/>
+      <w:bookmarkStart w:id="71" w:name="_Toc299896716"/>
+      <w:bookmarkStart w:id="72" w:name="_Toc300145989"/>
+      <w:bookmarkStart w:id="73" w:name="_Toc314133744"/>
       <w:r>
         <w:t>View Event Data in a Table</w:t>
       </w:r>
-      <w:bookmarkEnd w:id="69"/>
       <w:bookmarkEnd w:id="70"/>
       <w:bookmarkEnd w:id="71"/>
       <w:bookmarkEnd w:id="72"/>
+      <w:bookmarkEnd w:id="73"/>
     </w:p>
     <w:p>
       <w:pPr>
@@ -13043,16 +13114,16 @@
       <w:pPr>
         <w:pStyle w:val="Heading2"/>
       </w:pPr>
-      <w:bookmarkStart w:id="73" w:name="_Toc299896717"/>
-      <w:bookmarkStart w:id="74" w:name="_Toc300145990"/>
-      <w:bookmarkStart w:id="75" w:name="_Toc312769702"/>
+      <w:bookmarkStart w:id="74" w:name="_Toc299896717"/>
+      <w:bookmarkStart w:id="75" w:name="_Toc300145990"/>
+      <w:bookmarkStart w:id="76" w:name="_Toc314133745"/>
       <w:r>
         <w:lastRenderedPageBreak/>
         <w:t>Specify Alternate Credentials for a Splunk Search</w:t>
       </w:r>
-      <w:bookmarkEnd w:id="73"/>
       <w:bookmarkEnd w:id="74"/>
       <w:bookmarkEnd w:id="75"/>
+      <w:bookmarkEnd w:id="76"/>
     </w:p>
     <w:p>
       <w:pPr>
@@ -13591,9 +13662,9 @@
       <w:pPr>
         <w:pStyle w:val="Heading1"/>
       </w:pPr>
-      <w:bookmarkStart w:id="76" w:name="_Toc299896727"/>
-      <w:bookmarkStart w:id="77" w:name="_Toc300146000"/>
-      <w:bookmarkStart w:id="78" w:name="_Toc312769703"/>
+      <w:bookmarkStart w:id="77" w:name="_Toc299896727"/>
+      <w:bookmarkStart w:id="78" w:name="_Toc300146000"/>
+      <w:bookmarkStart w:id="79" w:name="_Toc314133746"/>
       <w:r>
         <w:lastRenderedPageBreak/>
         <w:t>Manag</w:t>
@@ -13616,9 +13687,9 @@
       <w:r>
         <w:t>lasses</w:t>
       </w:r>
-      <w:bookmarkEnd w:id="76"/>
       <w:bookmarkEnd w:id="77"/>
       <w:bookmarkEnd w:id="78"/>
+      <w:bookmarkEnd w:id="79"/>
     </w:p>
     <w:p>
       <w:pPr>
@@ -13627,15 +13698,15 @@
           <w:tab w:val="right" w:pos="9360"/>
         </w:tabs>
       </w:pPr>
-      <w:bookmarkStart w:id="79" w:name="_Toc299896728"/>
-      <w:bookmarkStart w:id="80" w:name="_Toc300146001"/>
-      <w:bookmarkStart w:id="81" w:name="_Toc312769704"/>
+      <w:bookmarkStart w:id="80" w:name="_Toc299896728"/>
+      <w:bookmarkStart w:id="81" w:name="_Toc300146001"/>
+      <w:bookmarkStart w:id="82" w:name="_Toc314133747"/>
       <w:r>
         <w:t>Retrieve a List of Server Classes</w:t>
       </w:r>
-      <w:bookmarkEnd w:id="79"/>
       <w:bookmarkEnd w:id="80"/>
       <w:bookmarkEnd w:id="81"/>
+      <w:bookmarkEnd w:id="82"/>
       <w:r>
         <w:tab/>
       </w:r>
@@ -13992,7 +14063,7 @@
       </w:r>
     </w:p>
     <w:p>
-      <w:bookmarkStart w:id="82" w:name="_Toc299896729"/>
+      <w:bookmarkStart w:id="83" w:name="_Toc299896729"/>
       <w:r>
         <w:t xml:space="preserve">You can also filter the server class list using the built-in PowerShell </w:t>
       </w:r>
@@ -14299,14 +14370,14 @@
       <w:pPr>
         <w:pStyle w:val="Heading2"/>
       </w:pPr>
-      <w:bookmarkStart w:id="83" w:name="_Toc300146002"/>
-      <w:bookmarkStart w:id="84" w:name="_Toc312769705"/>
+      <w:bookmarkStart w:id="84" w:name="_Toc300146002"/>
+      <w:bookmarkStart w:id="85" w:name="_Toc314133748"/>
       <w:r>
         <w:t>Retrieve a List of Deployment Clients</w:t>
       </w:r>
-      <w:bookmarkEnd w:id="82"/>
       <w:bookmarkEnd w:id="83"/>
       <w:bookmarkEnd w:id="84"/>
+      <w:bookmarkEnd w:id="85"/>
     </w:p>
     <w:p>
       <w:pPr>
@@ -14451,7 +14522,7 @@
       <w:pPr>
         <w:pStyle w:val="Heading3"/>
       </w:pPr>
-      <w:bookmarkStart w:id="85" w:name="_Toc299896730"/>
+      <w:bookmarkStart w:id="86" w:name="_Toc299896730"/>
       <w:r>
         <w:t>See Also</w:t>
       </w:r>
@@ -14615,14 +14686,14 @@
       <w:pPr>
         <w:pStyle w:val="Heading2"/>
       </w:pPr>
-      <w:bookmarkStart w:id="86" w:name="_Toc300146003"/>
-      <w:bookmarkStart w:id="87" w:name="_Toc312769706"/>
+      <w:bookmarkStart w:id="87" w:name="_Toc300146003"/>
+      <w:bookmarkStart w:id="88" w:name="_Toc314133749"/>
       <w:r>
         <w:t>Create a New Server Class</w:t>
       </w:r>
-      <w:bookmarkEnd w:id="85"/>
       <w:bookmarkEnd w:id="86"/>
       <w:bookmarkEnd w:id="87"/>
+      <w:bookmarkEnd w:id="88"/>
     </w:p>
     <w:p>
       <w:pPr>
@@ -14927,7 +14998,7 @@
       <w:pPr>
         <w:pStyle w:val="Heading3"/>
       </w:pPr>
-      <w:bookmarkStart w:id="88" w:name="_Toc299896731"/>
+      <w:bookmarkStart w:id="89" w:name="_Toc299896731"/>
       <w:r>
         <w:t>See Also</w:t>
       </w:r>
@@ -15064,14 +15135,14 @@
       <w:pPr>
         <w:pStyle w:val="Heading2"/>
       </w:pPr>
-      <w:bookmarkStart w:id="89" w:name="_Toc300146004"/>
-      <w:bookmarkStart w:id="90" w:name="_Toc312769707"/>
+      <w:bookmarkStart w:id="90" w:name="_Toc300146004"/>
+      <w:bookmarkStart w:id="91" w:name="_Toc314133750"/>
       <w:r>
         <w:t>Remove a Server Class</w:t>
       </w:r>
-      <w:bookmarkEnd w:id="88"/>
       <w:bookmarkEnd w:id="89"/>
       <w:bookmarkEnd w:id="90"/>
+      <w:bookmarkEnd w:id="91"/>
     </w:p>
     <w:p>
       <w:pPr>
@@ -15170,15 +15241,15 @@
       <w:pPr>
         <w:pStyle w:val="Heading2"/>
       </w:pPr>
-      <w:bookmarkStart w:id="91" w:name="_Toc299896732"/>
-      <w:bookmarkStart w:id="92" w:name="_Toc300146005"/>
-      <w:bookmarkStart w:id="93" w:name="_Toc312769708"/>
+      <w:bookmarkStart w:id="92" w:name="_Toc299896732"/>
+      <w:bookmarkStart w:id="93" w:name="_Toc300146005"/>
+      <w:bookmarkStart w:id="94" w:name="_Toc314133751"/>
       <w:r>
         <w:t>Add Hosts from Active Directory to Server Class White List</w:t>
       </w:r>
-      <w:bookmarkEnd w:id="91"/>
       <w:bookmarkEnd w:id="92"/>
       <w:bookmarkEnd w:id="93"/>
+      <w:bookmarkEnd w:id="94"/>
     </w:p>
     <w:p>
       <w:pPr>
@@ -15707,14 +15778,14 @@
       <w:pPr>
         <w:pStyle w:val="Heading2"/>
       </w:pPr>
-      <w:bookmarkStart w:id="94" w:name="_Toc299896733"/>
-      <w:bookmarkStart w:id="95" w:name="_Toc312769709"/>
+      <w:bookmarkStart w:id="95" w:name="_Toc299896733"/>
+      <w:bookmarkStart w:id="96" w:name="_Toc314133752"/>
       <w:r>
         <w:lastRenderedPageBreak/>
         <w:t>Add Hosts from an Active Directory Organizational Unit to Server Class White List</w:t>
       </w:r>
-      <w:bookmarkEnd w:id="94"/>
       <w:bookmarkEnd w:id="95"/>
+      <w:bookmarkEnd w:id="96"/>
     </w:p>
     <w:p>
       <w:pPr>
@@ -15898,7 +15969,7 @@
       </w:r>
     </w:p>
     <w:p>
-      <w:bookmarkStart w:id="96" w:name="_Toc299896734"/>
+      <w:bookmarkStart w:id="97" w:name="_Toc299896734"/>
       <w:r>
         <w:t xml:space="preserve">The </w:t>
       </w:r>
@@ -16276,15 +16347,15 @@
       <w:pPr>
         <w:pStyle w:val="Heading2"/>
       </w:pPr>
-      <w:bookmarkStart w:id="97" w:name="_Toc300146007"/>
-      <w:bookmarkStart w:id="98" w:name="_Toc312769710"/>
+      <w:bookmarkStart w:id="98" w:name="_Toc300146007"/>
+      <w:bookmarkStart w:id="99" w:name="_Toc314133753"/>
       <w:r>
         <w:lastRenderedPageBreak/>
         <w:t>Add Hosts from an Active Directory Group to Server Class White List</w:t>
       </w:r>
-      <w:bookmarkEnd w:id="96"/>
       <w:bookmarkEnd w:id="97"/>
       <w:bookmarkEnd w:id="98"/>
+      <w:bookmarkEnd w:id="99"/>
     </w:p>
     <w:p>
       <w:pPr>
@@ -16491,7 +16562,7 @@
       </w:r>
     </w:p>
     <w:p>
-      <w:bookmarkStart w:id="99" w:name="_Toc299896735"/>
+      <w:bookmarkStart w:id="100" w:name="_Toc299896735"/>
       <w:r>
         <w:t xml:space="preserve">The </w:t>
       </w:r>
@@ -16994,16 +17065,16 @@
       <w:pPr>
         <w:pStyle w:val="Heading2"/>
       </w:pPr>
-      <w:bookmarkStart w:id="100" w:name="_Toc299896736"/>
-      <w:bookmarkStart w:id="101" w:name="_Toc300146009"/>
-      <w:bookmarkStart w:id="102" w:name="_Toc312769711"/>
-      <w:bookmarkEnd w:id="99"/>
+      <w:bookmarkStart w:id="101" w:name="_Toc299896736"/>
+      <w:bookmarkStart w:id="102" w:name="_Toc300146009"/>
+      <w:bookmarkStart w:id="103" w:name="_Toc314133754"/>
+      <w:bookmarkEnd w:id="100"/>
       <w:r>
         <w:t>Add List of Hosts from Splunk Search to Server Class White List</w:t>
       </w:r>
-      <w:bookmarkEnd w:id="100"/>
       <w:bookmarkEnd w:id="101"/>
       <w:bookmarkEnd w:id="102"/>
+      <w:bookmarkEnd w:id="103"/>
     </w:p>
     <w:p>
       <w:pPr>
@@ -17273,7 +17344,7 @@
       </w:r>
     </w:p>
     <w:p>
-      <w:bookmarkStart w:id="103" w:name="_Toc299896737"/>
+      <w:bookmarkStart w:id="104" w:name="_Toc299896737"/>
       <w:r>
         <w:t xml:space="preserve">The </w:t>
       </w:r>
@@ -17605,12 +17676,12 @@
       <w:pPr>
         <w:pStyle w:val="Heading2"/>
       </w:pPr>
-      <w:bookmarkStart w:id="104" w:name="_GoBack"/>
-      <w:bookmarkStart w:id="105" w:name="_Toc299896739"/>
-      <w:bookmarkStart w:id="106" w:name="_Toc300146012"/>
-      <w:bookmarkStart w:id="107" w:name="_Toc312769712"/>
-      <w:bookmarkEnd w:id="103"/>
+      <w:bookmarkStart w:id="105" w:name="_GoBack"/>
+      <w:bookmarkStart w:id="106" w:name="_Toc299896739"/>
+      <w:bookmarkStart w:id="107" w:name="_Toc300146012"/>
+      <w:bookmarkStart w:id="108" w:name="_Toc314133755"/>
       <w:bookmarkEnd w:id="104"/>
+      <w:bookmarkEnd w:id="105"/>
       <w:r>
         <w:lastRenderedPageBreak/>
         <w:t>Add a List of V</w:t>
@@ -17633,9 +17704,9 @@
       <w:r>
         <w:t xml:space="preserve"> Host Names from HyperV to a Server Class White List</w:t>
       </w:r>
-      <w:bookmarkEnd w:id="105"/>
       <w:bookmarkEnd w:id="106"/>
       <w:bookmarkEnd w:id="107"/>
+      <w:bookmarkEnd w:id="108"/>
     </w:p>
     <w:p>
       <w:pPr>
@@ -17927,7 +17998,7 @@
       <w:pPr>
         <w:pStyle w:val="Heading3"/>
       </w:pPr>
-      <w:bookmarkStart w:id="108" w:name="_Toc299896740"/>
+      <w:bookmarkStart w:id="109" w:name="_Toc299896740"/>
       <w:r>
         <w:t>See Also</w:t>
       </w:r>
@@ -18117,24 +18188,24 @@
         </w:rPr>
         <w:fldChar w:fldCharType="end"/>
       </w:r>
-      <w:bookmarkEnd w:id="108"/>
+      <w:bookmarkEnd w:id="109"/>
     </w:p>
     <w:p>
       <w:pPr>
         <w:pStyle w:val="Heading1"/>
       </w:pPr>
-      <w:bookmarkStart w:id="109" w:name="_Toc312769713"/>
+      <w:bookmarkStart w:id="110" w:name="_Toc314133756"/>
       <w:r>
         <w:lastRenderedPageBreak/>
         <w:t>Phase 2</w:t>
       </w:r>
-      <w:bookmarkEnd w:id="109"/>
+      <w:bookmarkEnd w:id="110"/>
     </w:p>
     <w:p>
       <w:pPr>
         <w:pStyle w:val="Heading2"/>
       </w:pPr>
-      <w:bookmarkStart w:id="110" w:name="_Toc312769714"/>
+      <w:bookmarkStart w:id="111" w:name="_Toc314133757"/>
       <w:r>
         <w:t>A</w:t>
       </w:r>
@@ -18183,7 +18254,7 @@
       <w:r>
         <w:t>ite.</w:t>
       </w:r>
-      <w:bookmarkEnd w:id="110"/>
+      <w:bookmarkEnd w:id="111"/>
     </w:p>
     <w:p>
       <w:pPr>
@@ -18783,14 +18854,14 @@
       <w:pPr>
         <w:pStyle w:val="Heading2"/>
       </w:pPr>
-      <w:bookmarkStart w:id="111" w:name="_Ref311468519"/>
-      <w:bookmarkStart w:id="112" w:name="_Toc312769715"/>
+      <w:bookmarkStart w:id="112" w:name="_Ref311468519"/>
+      <w:bookmarkStart w:id="113" w:name="_Toc314133758"/>
       <w:r>
         <w:lastRenderedPageBreak/>
         <w:t>Apply an Output Configuration to Multiple Forwarders across all Hosts in an AD Site.</w:t>
       </w:r>
-      <w:bookmarkEnd w:id="111"/>
       <w:bookmarkEnd w:id="112"/>
+      <w:bookmarkEnd w:id="113"/>
     </w:p>
     <w:p>
       <w:pPr>
@@ -19452,11 +19523,11 @@
       <w:pPr>
         <w:pStyle w:val="Heading2"/>
       </w:pPr>
-      <w:bookmarkStart w:id="113" w:name="_Toc312769716"/>
+      <w:bookmarkStart w:id="114" w:name="_Toc314133759"/>
       <w:r>
         <w:t>Apply an Application Configuration to Multiple Forwarders across all Hosts in an AD Site.</w:t>
       </w:r>
-      <w:bookmarkEnd w:id="113"/>
+      <w:bookmarkEnd w:id="114"/>
     </w:p>
     <w:p>
       <w:pPr>
@@ -20085,7 +20156,7 @@
       <w:pPr>
         <w:pStyle w:val="Heading2"/>
       </w:pPr>
-      <w:bookmarkStart w:id="114" w:name="_Toc312769717"/>
+      <w:bookmarkStart w:id="115" w:name="_Toc314133760"/>
       <w:r>
         <w:t>I</w:t>
       </w:r>
@@ -20128,7 +20199,7 @@
       <w:r>
         <w:t>osts in an AD site.</w:t>
       </w:r>
-      <w:bookmarkEnd w:id="114"/>
+      <w:bookmarkEnd w:id="115"/>
     </w:p>
     <w:p>
       <w:pPr>
@@ -20678,11 +20749,11 @@
       <w:pPr>
         <w:pStyle w:val="Heading2"/>
       </w:pPr>
-      <w:bookmarkStart w:id="115" w:name="_Toc312769718"/>
+      <w:bookmarkStart w:id="116" w:name="_Toc314133761"/>
       <w:r>
         <w:t>Apply an Input Configuration to Multiple Forwarders across all Hosts in an AD OU.</w:t>
       </w:r>
-      <w:bookmarkEnd w:id="115"/>
+      <w:bookmarkEnd w:id="116"/>
     </w:p>
     <w:p>
       <w:pPr>
@@ -21352,11 +21423,11 @@
       <w:pPr>
         <w:pStyle w:val="Heading2"/>
       </w:pPr>
-      <w:bookmarkStart w:id="116" w:name="_Toc312769719"/>
+      <w:bookmarkStart w:id="117" w:name="_Toc314133762"/>
       <w:r>
         <w:t>Apply an Output Configuration to Multiple Forwarders across all Hosts in an AD OU.</w:t>
       </w:r>
-      <w:bookmarkEnd w:id="116"/>
+      <w:bookmarkEnd w:id="117"/>
     </w:p>
     <w:p>
       <w:pPr>
@@ -22075,11 +22146,11 @@
       <w:pPr>
         <w:pStyle w:val="Heading2"/>
       </w:pPr>
-      <w:bookmarkStart w:id="117" w:name="_Toc312769720"/>
+      <w:bookmarkStart w:id="118" w:name="_Toc314133763"/>
       <w:r>
         <w:t>Apply an Application Configuration to Multiple Forwarders across all Hosts in an AD OU.</w:t>
       </w:r>
-      <w:bookmarkEnd w:id="117"/>
+      <w:bookmarkEnd w:id="118"/>
     </w:p>
     <w:p>
       <w:pPr>
@@ -22738,11 +22809,11 @@
       <w:pPr>
         <w:pStyle w:val="Heading2"/>
       </w:pPr>
-      <w:bookmarkStart w:id="118" w:name="_Toc312769721"/>
+      <w:bookmarkStart w:id="119" w:name="_Toc314133764"/>
       <w:r>
         <w:t>Install a Splunk Application to Multiple Forwarders across all Hosts in an AD OU.</w:t>
       </w:r>
-      <w:bookmarkEnd w:id="118"/>
+      <w:bookmarkEnd w:id="119"/>
     </w:p>
     <w:p>
       <w:pPr>
@@ -23399,11 +23470,11 @@
       <w:pPr>
         <w:pStyle w:val="Heading2"/>
       </w:pPr>
-      <w:bookmarkStart w:id="119" w:name="_Toc312769722"/>
+      <w:bookmarkStart w:id="120" w:name="_Toc314133765"/>
       <w:r>
         <w:t>Apply an Input Configuration to Multiple Forwarders across all Hosts Active in the Domain.</w:t>
       </w:r>
-      <w:bookmarkEnd w:id="119"/>
+      <w:bookmarkEnd w:id="120"/>
     </w:p>
     <w:p>
       <w:pPr>
@@ -24037,11 +24108,11 @@
       <w:pPr>
         <w:pStyle w:val="Heading2"/>
       </w:pPr>
-      <w:bookmarkStart w:id="120" w:name="_Toc312769723"/>
+      <w:bookmarkStart w:id="121" w:name="_Toc314133766"/>
       <w:r>
         <w:t>Apply an Output Configuration to Multiple Forwarders across all Hosts Active in the Domain.</w:t>
       </w:r>
-      <w:bookmarkEnd w:id="120"/>
+      <w:bookmarkEnd w:id="121"/>
     </w:p>
     <w:p>
       <w:pPr>
@@ -24779,11 +24850,11 @@
       <w:pPr>
         <w:pStyle w:val="Heading2"/>
       </w:pPr>
-      <w:bookmarkStart w:id="121" w:name="_Toc312769724"/>
+      <w:bookmarkStart w:id="122" w:name="_Toc314133767"/>
       <w:r>
         <w:t>Apply an Application Configuration to Multiple Forwarders across all Hosts Active in the Domain.</w:t>
       </w:r>
-      <w:bookmarkEnd w:id="121"/>
+      <w:bookmarkEnd w:id="122"/>
     </w:p>
     <w:p>
       <w:pPr>
@@ -25495,11 +25566,11 @@
       <w:pPr>
         <w:pStyle w:val="Heading2"/>
       </w:pPr>
-      <w:bookmarkStart w:id="122" w:name="_Toc312769725"/>
+      <w:bookmarkStart w:id="123" w:name="_Toc314133768"/>
       <w:r>
         <w:t>Install a Splunk Application to Multiple Forwarders across all Hosts Active in the Domain.</w:t>
       </w:r>
-      <w:bookmarkEnd w:id="122"/>
+      <w:bookmarkEnd w:id="123"/>
     </w:p>
     <w:p>
       <w:pPr>
@@ -26198,7 +26269,7 @@
       <w:pPr>
         <w:pStyle w:val="Heading2"/>
       </w:pPr>
-      <w:bookmarkStart w:id="123" w:name="_Toc312769726"/>
+      <w:bookmarkStart w:id="124" w:name="_Toc314133769"/>
       <w:r>
         <w:t xml:space="preserve">Run </w:t>
       </w:r>
@@ -26220,7 +26291,7 @@
       <w:r>
         <w:t>arallel.</w:t>
       </w:r>
-      <w:bookmarkEnd w:id="123"/>
+      <w:bookmarkEnd w:id="124"/>
     </w:p>
     <w:p>
       <w:pPr>
@@ -27407,8 +27478,8 @@
       <w:pPr>
         <w:pStyle w:val="Heading2"/>
       </w:pPr>
-      <w:bookmarkStart w:id="124" w:name="_Toc312769727"/>
-      <w:commentRangeStart w:id="125"/>
+      <w:bookmarkStart w:id="125" w:name="_Toc314133770"/>
+      <w:commentRangeStart w:id="126"/>
       <w:r>
         <w:t>F</w:t>
       </w:r>
@@ -27421,7 +27492,7 @@
       <w:r>
         <w:t>lerts to SCOM</w:t>
       </w:r>
-      <w:bookmarkEnd w:id="124"/>
+      <w:bookmarkEnd w:id="125"/>
     </w:p>
     <w:p>
       <w:pPr>
@@ -28530,13 +28601,13 @@
         <w:fldChar w:fldCharType="end"/>
       </w:r>
     </w:p>
-    <w:commentRangeEnd w:id="125"/>
+    <w:commentRangeEnd w:id="126"/>
     <w:p>
       <w:r>
         <w:rPr>
           <w:rStyle w:val="CommentReference"/>
         </w:rPr>
-        <w:commentReference w:id="125"/>
+        <w:commentReference w:id="126"/>
       </w:r>
     </w:p>
     <w:p/>
@@ -28558,7 +28629,7 @@
 
 <file path=word/comments.xml><?xml version="1.0" encoding="utf-8"?>
 <w:comments xmlns:ve="http://schemas.openxmlformats.org/markup-compatibility/2006" xmlns:o="urn:schemas-microsoft-com:office:office" xmlns:r="http://schemas.openxmlformats.org/officeDocument/2006/relationships" xmlns:m="http://schemas.openxmlformats.org/officeDocument/2006/math" xmlns:v="urn:schemas-microsoft-com:vml" xmlns:wp="http://schemas.openxmlformats.org/drawingml/2006/wordprocessingDrawing" xmlns:w10="urn:schemas-microsoft-com:office:word" xmlns:w="http://schemas.openxmlformats.org/wordprocessingml/2006/main" xmlns:wne="http://schemas.microsoft.com/office/word/2006/wordml">
-  <w:comment w:id="125" w:author="malcolm moore" w:date="2011-12-24T08:23:00Z" w:initials="si">
+  <w:comment w:id="126" w:author="malcolm moore" w:date="2011-12-24T08:23:00Z" w:initials="si">
     <w:p>
       <w:pPr>
         <w:pStyle w:val="CommentText"/>
@@ -28674,7 +28745,7 @@
             <w:rPr>
               <w:noProof/>
             </w:rPr>
-            <w:t>14</w:t>
+            <w:t>2</w:t>
           </w:r>
         </w:fldSimple>
       </w:sdtContent>
@@ -32184,7 +32255,7 @@
 </file>
 
 <file path=customXml/itemProps2.xml><?xml version="1.0" encoding="utf-8"?>
-<ds:datastoreItem xmlns:ds="http://schemas.openxmlformats.org/officeDocument/2006/customXml" ds:itemID="{DCF0DB43-861E-47F3-A578-A6075487C127}">
+<ds:datastoreItem xmlns:ds="http://schemas.openxmlformats.org/officeDocument/2006/customXml" ds:itemID="{D9D87E40-951D-4A8F-B2A0-EE929148D8FA}">
   <ds:schemaRefs>
     <ds:schemaRef ds:uri="http://schemas.openxmlformats.org/officeDocument/2006/bibliography"/>
   </ds:schemaRefs>
@@ -32192,7 +32263,7 @@
 </file>
 
 <file path=customXml/itemProps3.xml><?xml version="1.0" encoding="utf-8"?>
-<ds:datastoreItem xmlns:ds="http://schemas.openxmlformats.org/officeDocument/2006/customXml" ds:itemID="{B38072D0-0A22-4FA2-ADAD-E6A523363CC2}">
+<ds:datastoreItem xmlns:ds="http://schemas.openxmlformats.org/officeDocument/2006/customXml" ds:itemID="{6F8A749C-0606-4898-8FB2-F6EA9FC43DEA}">
   <ds:schemaRefs>
     <ds:schemaRef ds:uri="http://schemas.openxmlformats.org/officeDocument/2006/bibliography"/>
   </ds:schemaRefs>
@@ -32200,7 +32271,7 @@
 </file>
 
 <file path=customXml/itemProps4.xml><?xml version="1.0" encoding="utf-8"?>
-<ds:datastoreItem xmlns:ds="http://schemas.openxmlformats.org/officeDocument/2006/customXml" ds:itemID="{6F8A749C-0606-4898-8FB2-F6EA9FC43DEA}">
+<ds:datastoreItem xmlns:ds="http://schemas.openxmlformats.org/officeDocument/2006/customXml" ds:itemID="{DCC401E9-82D4-435A-9053-2D89CA8A4DE9}">
   <ds:schemaRefs>
     <ds:schemaRef ds:uri="http://schemas.openxmlformats.org/officeDocument/2006/bibliography"/>
   </ds:schemaRefs>
@@ -32208,7 +32279,7 @@
 </file>
 
 <file path=customXml/itemProps5.xml><?xml version="1.0" encoding="utf-8"?>
-<ds:datastoreItem xmlns:ds="http://schemas.openxmlformats.org/officeDocument/2006/customXml" ds:itemID="{D9D87E40-951D-4A8F-B2A0-EE929148D8FA}">
+<ds:datastoreItem xmlns:ds="http://schemas.openxmlformats.org/officeDocument/2006/customXml" ds:itemID="{55BCC9E7-95D4-4C7D-88FF-A60B9BD75B5B}">
   <ds:schemaRefs>
     <ds:schemaRef ds:uri="http://schemas.openxmlformats.org/officeDocument/2006/bibliography"/>
   </ds:schemaRefs>

</xml_diff>